<commit_message>
feat: add feature skp
</commit_message>
<xml_diff>
--- a/resources/files/surat-penghasilan.docx
+++ b/resources/files/surat-penghasilan.docx
@@ -264,12 +264,16 @@
       </w:tblPr>
       <w:tblGrid>
         <w:gridCol w:w="426"/>
-        <w:gridCol w:w="2552"/>
+        <w:gridCol w:w="2409"/>
         <w:gridCol w:w="283"/>
-        <w:gridCol w:w="5387"/>
-        <w:gridCol w:w="91"/>
+        <w:gridCol w:w="5478"/>
+        <w:gridCol w:w="52"/>
       </w:tblGrid>
       <w:tr>
+        <w:trPr>
+          <w:gridAfter w:val="1"/>
+          <w:wAfter w:w="52" w:type="dxa"/>
+        </w:trPr>
         <w:tc>
           <w:tcPr>
             <w:tcW w:w="426" w:type="dxa"/>
@@ -299,7 +303,7 @@
         </w:tc>
         <w:tc>
           <w:tcPr>
-            <w:tcW w:w="2552" w:type="dxa"/>
+            <w:tcW w:w="2409" w:type="dxa"/>
             <w:hideMark/>
           </w:tcPr>
           <w:p>
@@ -352,7 +356,6 @@
         <w:tc>
           <w:tcPr>
             <w:tcW w:w="5478" w:type="dxa"/>
-            <w:gridSpan w:val="2"/>
             <w:hideMark/>
           </w:tcPr>
           <w:p>
@@ -398,6 +401,10 @@
         </w:tc>
       </w:tr>
       <w:tr>
+        <w:trPr>
+          <w:gridAfter w:val="1"/>
+          <w:wAfter w:w="52" w:type="dxa"/>
+        </w:trPr>
         <w:tc>
           <w:tcPr>
             <w:tcW w:w="426" w:type="dxa"/>
@@ -419,7 +426,7 @@
         </w:tc>
         <w:tc>
           <w:tcPr>
-            <w:tcW w:w="2552" w:type="dxa"/>
+            <w:tcW w:w="2409" w:type="dxa"/>
             <w:hideMark/>
           </w:tcPr>
           <w:p>
@@ -472,7 +479,6 @@
         <w:tc>
           <w:tcPr>
             <w:tcW w:w="5478" w:type="dxa"/>
-            <w:gridSpan w:val="2"/>
             <w:hideMark/>
           </w:tcPr>
           <w:p>
@@ -518,6 +524,10 @@
         </w:tc>
       </w:tr>
       <w:tr>
+        <w:trPr>
+          <w:gridAfter w:val="1"/>
+          <w:wAfter w:w="52" w:type="dxa"/>
+        </w:trPr>
         <w:tc>
           <w:tcPr>
             <w:tcW w:w="426" w:type="dxa"/>
@@ -539,7 +549,7 @@
         </w:tc>
         <w:tc>
           <w:tcPr>
-            <w:tcW w:w="2552" w:type="dxa"/>
+            <w:tcW w:w="2409" w:type="dxa"/>
             <w:hideMark/>
           </w:tcPr>
           <w:p>
@@ -646,7 +656,6 @@
         <w:tc>
           <w:tcPr>
             <w:tcW w:w="5478" w:type="dxa"/>
-            <w:gridSpan w:val="2"/>
             <w:hideMark/>
           </w:tcPr>
           <w:p>
@@ -712,6 +721,10 @@
         </w:tc>
       </w:tr>
       <w:tr>
+        <w:trPr>
+          <w:gridAfter w:val="1"/>
+          <w:wAfter w:w="52" w:type="dxa"/>
+        </w:trPr>
         <w:tc>
           <w:tcPr>
             <w:tcW w:w="426" w:type="dxa"/>
@@ -733,7 +746,7 @@
         </w:tc>
         <w:tc>
           <w:tcPr>
-            <w:tcW w:w="2552" w:type="dxa"/>
+            <w:tcW w:w="2409" w:type="dxa"/>
             <w:hideMark/>
           </w:tcPr>
           <w:p>
@@ -808,7 +821,6 @@
         <w:tc>
           <w:tcPr>
             <w:tcW w:w="5478" w:type="dxa"/>
-            <w:gridSpan w:val="2"/>
             <w:hideMark/>
           </w:tcPr>
           <w:p>
@@ -854,6 +866,10 @@
         </w:tc>
       </w:tr>
       <w:tr>
+        <w:trPr>
+          <w:gridAfter w:val="1"/>
+          <w:wAfter w:w="52" w:type="dxa"/>
+        </w:trPr>
         <w:tc>
           <w:tcPr>
             <w:tcW w:w="426" w:type="dxa"/>
@@ -875,7 +891,7 @@
         </w:tc>
         <w:tc>
           <w:tcPr>
-            <w:tcW w:w="2552" w:type="dxa"/>
+            <w:tcW w:w="2409" w:type="dxa"/>
             <w:hideMark/>
           </w:tcPr>
           <w:p>
@@ -939,7 +955,6 @@
         <w:tc>
           <w:tcPr>
             <w:tcW w:w="5478" w:type="dxa"/>
-            <w:gridSpan w:val="2"/>
             <w:hideMark/>
           </w:tcPr>
           <w:p>
@@ -985,6 +1000,10 @@
         </w:tc>
       </w:tr>
       <w:tr>
+        <w:trPr>
+          <w:gridAfter w:val="1"/>
+          <w:wAfter w:w="52" w:type="dxa"/>
+        </w:trPr>
         <w:tc>
           <w:tcPr>
             <w:tcW w:w="426" w:type="dxa"/>
@@ -1006,7 +1025,7 @@
         </w:tc>
         <w:tc>
           <w:tcPr>
-            <w:tcW w:w="2552" w:type="dxa"/>
+            <w:tcW w:w="2409" w:type="dxa"/>
             <w:hideMark/>
           </w:tcPr>
           <w:p>
@@ -1059,7 +1078,6 @@
         <w:tc>
           <w:tcPr>
             <w:tcW w:w="5478" w:type="dxa"/>
-            <w:gridSpan w:val="2"/>
             <w:hideMark/>
           </w:tcPr>
           <w:p>
@@ -1105,6 +1123,10 @@
         </w:tc>
       </w:tr>
       <w:tr>
+        <w:trPr>
+          <w:gridAfter w:val="1"/>
+          <w:wAfter w:w="52" w:type="dxa"/>
+        </w:trPr>
         <w:tc>
           <w:tcPr>
             <w:tcW w:w="426" w:type="dxa"/>
@@ -1126,7 +1148,7 @@
         </w:tc>
         <w:tc>
           <w:tcPr>
-            <w:tcW w:w="2552" w:type="dxa"/>
+            <w:tcW w:w="2409" w:type="dxa"/>
             <w:hideMark/>
           </w:tcPr>
           <w:p>
@@ -1181,7 +1203,6 @@
         <w:tc>
           <w:tcPr>
             <w:tcW w:w="5478" w:type="dxa"/>
-            <w:gridSpan w:val="2"/>
             <w:hideMark/>
           </w:tcPr>
           <w:p>
@@ -1228,6 +1249,8 @@
       </w:tr>
       <w:tr>
         <w:trPr>
+          <w:gridAfter w:val="1"/>
+          <w:wAfter w:w="52" w:type="dxa"/>
           <w:trHeight w:val="80"/>
         </w:trPr>
         <w:tc>
@@ -1251,7 +1274,7 @@
         </w:tc>
         <w:tc>
           <w:tcPr>
-            <w:tcW w:w="2552" w:type="dxa"/>
+            <w:tcW w:w="2409" w:type="dxa"/>
             <w:hideMark/>
           </w:tcPr>
           <w:p>
@@ -1304,7 +1327,6 @@
         <w:tc>
           <w:tcPr>
             <w:tcW w:w="5478" w:type="dxa"/>
-            <w:gridSpan w:val="2"/>
             <w:hideMark/>
           </w:tcPr>
           <w:p>
@@ -1361,277 +1383,6 @@
           <w:p>
             <w:pPr>
               <w:spacing w:after="0" w:line="240" w:lineRule="auto"/>
-              <w:rPr>
-                <w:rFonts w:ascii="Arial" w:hAnsi="Arial" w:cs="Arial"/>
-                <w:sz w:val="24"/>
-                <w:szCs w:val="24"/>
-                <w:lang w:val="en-US" w:eastAsia="zh-CN"/>
-              </w:rPr>
-            </w:pPr>
-          </w:p>
-        </w:tc>
-      </w:tr>
-      <w:tr>
-        <w:trPr>
-          <w:trHeight w:val="80"/>
-        </w:trPr>
-        <w:tc>
-          <w:tcPr>
-            <w:tcW w:w="426" w:type="dxa"/>
-            <w:hideMark/>
-          </w:tcPr>
-          <w:p>
-            <w:pPr>
-              <w:spacing w:after="0" w:line="240" w:lineRule="auto"/>
-              <w:rPr>
-                <w:rFonts w:ascii="Arial" w:hAnsi="Arial" w:cs="Arial"/>
-                <w:sz w:val="24"/>
-                <w:szCs w:val="24"/>
-                <w:lang w:val="en-US" w:eastAsia="zh-CN"/>
-              </w:rPr>
-            </w:pPr>
-            <w:r>
-              <w:rPr>
-                <w:rFonts w:ascii="Arial" w:hAnsi="Arial" w:cs="Arial"/>
-                <w:sz w:val="24"/>
-                <w:szCs w:val="24"/>
-                <w:lang w:val="en-US" w:eastAsia="zh-CN"/>
-              </w:rPr>
-              <w:t>2.</w:t>
-            </w:r>
-          </w:p>
-        </w:tc>
-        <w:tc>
-          <w:tcPr>
-            <w:tcW w:w="2552" w:type="dxa"/>
-            <w:hideMark/>
-          </w:tcPr>
-          <w:p>
-            <w:pPr>
-              <w:spacing w:after="0" w:line="240" w:lineRule="auto"/>
-              <w:rPr>
-                <w:rFonts w:ascii="Arial" w:hAnsi="Arial" w:cs="Arial"/>
-                <w:sz w:val="24"/>
-                <w:szCs w:val="24"/>
-                <w:lang w:val="en-US" w:eastAsia="zh-CN"/>
-              </w:rPr>
-            </w:pPr>
-            <w:r>
-              <w:rPr>
-                <w:rFonts w:ascii="Arial" w:hAnsi="Arial" w:cs="Arial"/>
-                <w:sz w:val="24"/>
-                <w:szCs w:val="24"/>
-                <w:lang w:eastAsia="zh-CN"/>
-              </w:rPr>
-              <w:t>Bermaksud</w:t>
-            </w:r>
-            <w:r>
-              <w:rPr>
-                <w:rFonts w:ascii="Arial" w:hAnsi="Arial" w:cs="Arial"/>
-                <w:sz w:val="24"/>
-                <w:szCs w:val="24"/>
-                <w:lang w:val="en-US" w:eastAsia="zh-CN"/>
-              </w:rPr>
-              <w:t xml:space="preserve">                   </w:t>
-            </w:r>
-          </w:p>
-        </w:tc>
-        <w:tc>
-          <w:tcPr>
-            <w:tcW w:w="283" w:type="dxa"/>
-            <w:hideMark/>
-          </w:tcPr>
-          <w:p>
-            <w:pPr>
-              <w:spacing w:after="0" w:line="240" w:lineRule="auto"/>
-              <w:rPr>
-                <w:rFonts w:ascii="Arial" w:hAnsi="Arial" w:cs="Arial"/>
-                <w:sz w:val="24"/>
-                <w:szCs w:val="24"/>
-                <w:lang w:val="en-US" w:eastAsia="zh-CN"/>
-              </w:rPr>
-            </w:pPr>
-            <w:r>
-              <w:rPr>
-                <w:rFonts w:ascii="Arial" w:hAnsi="Arial" w:cs="Arial"/>
-                <w:sz w:val="24"/>
-                <w:szCs w:val="24"/>
-                <w:lang w:val="en-US" w:eastAsia="zh-CN"/>
-              </w:rPr>
-              <w:t>:</w:t>
-            </w:r>
-          </w:p>
-        </w:tc>
-        <w:tc>
-          <w:tcPr>
-            <w:tcW w:w="5478" w:type="dxa"/>
-            <w:gridSpan w:val="2"/>
-            <w:hideMark/>
-          </w:tcPr>
-          <w:p>
-            <w:pPr>
-              <w:spacing w:after="0" w:line="240" w:lineRule="auto"/>
-              <w:jc w:val="both"/>
-              <w:rPr>
-                <w:rFonts w:ascii="Arial" w:hAnsi="Arial" w:cs="Arial"/>
-                <w:sz w:val="24"/>
-                <w:szCs w:val="24"/>
-                <w:lang w:val="en-US" w:eastAsia="zh-CN"/>
-              </w:rPr>
-            </w:pPr>
-            <w:proofErr w:type="spellStart"/>
-            <w:r>
-              <w:rPr>
-                <w:rFonts w:ascii="Arial" w:hAnsi="Arial" w:cs="Arial"/>
-                <w:sz w:val="24"/>
-                <w:szCs w:val="24"/>
-                <w:lang w:val="en-US" w:eastAsia="zh-CN"/>
-              </w:rPr>
-              <w:t>Diterangkan</w:t>
-            </w:r>
-            <w:proofErr w:type="spellEnd"/>
-            <w:r>
-              <w:rPr>
-                <w:rFonts w:ascii="Arial" w:hAnsi="Arial" w:cs="Arial"/>
-                <w:sz w:val="24"/>
-                <w:szCs w:val="24"/>
-                <w:lang w:val="en-US" w:eastAsia="zh-CN"/>
-              </w:rPr>
-              <w:t xml:space="preserve"> bahwa Benar Nama tersebut </w:t>
-            </w:r>
-            <w:proofErr w:type="spellStart"/>
-            <w:r>
-              <w:rPr>
-                <w:rFonts w:ascii="Arial" w:hAnsi="Arial" w:cs="Arial"/>
-                <w:sz w:val="24"/>
-                <w:szCs w:val="24"/>
-                <w:lang w:val="en-US" w:eastAsia="zh-CN"/>
-              </w:rPr>
-              <w:t>diatas</w:t>
-            </w:r>
-            <w:proofErr w:type="spellEnd"/>
-            <w:r>
-              <w:rPr>
-                <w:rFonts w:ascii="Arial" w:hAnsi="Arial" w:cs="Arial"/>
-                <w:sz w:val="24"/>
-                <w:szCs w:val="24"/>
-                <w:lang w:val="en-US" w:eastAsia="zh-CN"/>
-              </w:rPr>
-              <w:t xml:space="preserve"> adalah orang Tua Dari Putra</w:t>
-            </w:r>
-            <w:r>
-              <w:rPr>
-                <w:rFonts w:ascii="Arial" w:hAnsi="Arial" w:cs="Arial"/>
-                <w:sz w:val="24"/>
-                <w:szCs w:val="24"/>
-                <w:lang w:val="en-US" w:eastAsia="zh-CN"/>
-              </w:rPr>
-              <w:t xml:space="preserve"> ${</w:t>
-            </w:r>
-            <w:proofErr w:type="spellStart"/>
-            <w:r>
-              <w:rPr>
-                <w:rFonts w:ascii="Arial" w:hAnsi="Arial" w:cs="Arial"/>
-                <w:sz w:val="24"/>
-                <w:szCs w:val="24"/>
-                <w:lang w:val="en-US" w:eastAsia="zh-CN"/>
-              </w:rPr>
-              <w:t>nama_anak</w:t>
-            </w:r>
-            <w:proofErr w:type="spellEnd"/>
-            <w:r>
-              <w:rPr>
-                <w:rFonts w:ascii="Arial" w:hAnsi="Arial" w:cs="Arial"/>
-                <w:sz w:val="24"/>
-                <w:szCs w:val="24"/>
-                <w:lang w:val="en-US" w:eastAsia="zh-CN"/>
-              </w:rPr>
-              <w:t xml:space="preserve">} yang memiliki </w:t>
-            </w:r>
-            <w:proofErr w:type="spellStart"/>
-            <w:r>
-              <w:rPr>
-                <w:rFonts w:ascii="Arial" w:hAnsi="Arial" w:cs="Arial"/>
-                <w:sz w:val="24"/>
-                <w:szCs w:val="24"/>
-                <w:lang w:val="en-US" w:eastAsia="zh-CN"/>
-              </w:rPr>
-              <w:t>penghasilan</w:t>
-            </w:r>
-            <w:proofErr w:type="spellEnd"/>
-            <w:r>
-              <w:rPr>
-                <w:rFonts w:ascii="Arial" w:hAnsi="Arial" w:cs="Arial"/>
-                <w:sz w:val="24"/>
-                <w:szCs w:val="24"/>
-                <w:lang w:val="en-US" w:eastAsia="zh-CN"/>
-              </w:rPr>
-              <w:t xml:space="preserve"> </w:t>
-            </w:r>
-            <w:r>
-              <w:rPr>
-                <w:rFonts w:ascii="Arial" w:hAnsi="Arial" w:cs="Arial"/>
-                <w:sz w:val="24"/>
-                <w:szCs w:val="24"/>
-                <w:lang w:val="en-US" w:eastAsia="zh-CN"/>
-              </w:rPr>
-              <w:t>±</w:t>
-            </w:r>
-            <w:r>
-              <w:rPr>
-                <w:rFonts w:ascii="Arial" w:hAnsi="Arial" w:cs="Arial"/>
-                <w:sz w:val="24"/>
-                <w:szCs w:val="24"/>
-                <w:lang w:val="en-US" w:eastAsia="zh-CN"/>
-              </w:rPr>
-              <w:t xml:space="preserve"> Rp. ${</w:t>
-            </w:r>
-            <w:proofErr w:type="spellStart"/>
-            <w:r>
-              <w:rPr>
-                <w:rFonts w:ascii="Arial" w:hAnsi="Arial" w:cs="Arial"/>
-                <w:sz w:val="24"/>
-                <w:szCs w:val="24"/>
-                <w:lang w:val="en-US" w:eastAsia="zh-CN"/>
-              </w:rPr>
-              <w:t>penghasilan_perbulan</w:t>
-            </w:r>
-            <w:proofErr w:type="spellEnd"/>
-            <w:r>
-              <w:rPr>
-                <w:rFonts w:ascii="Arial" w:hAnsi="Arial" w:cs="Arial"/>
-                <w:sz w:val="24"/>
-                <w:szCs w:val="24"/>
-                <w:lang w:val="en-US" w:eastAsia="zh-CN"/>
-              </w:rPr>
-              <w:t>}/bulan</w:t>
-            </w:r>
-            <w:r>
-              <w:rPr>
-                <w:rFonts w:ascii="Arial" w:hAnsi="Arial" w:cs="Arial"/>
-                <w:sz w:val="24"/>
-                <w:szCs w:val="24"/>
-                <w:lang w:val="en-US" w:eastAsia="zh-CN"/>
-              </w:rPr>
-              <w:t>.</w:t>
-            </w:r>
-          </w:p>
-          <w:p>
-            <w:pPr>
-              <w:spacing w:after="0" w:line="240" w:lineRule="auto"/>
-              <w:jc w:val="both"/>
-              <w:rPr>
-                <w:rFonts w:ascii="Arial" w:hAnsi="Arial" w:cs="Arial"/>
-                <w:sz w:val="24"/>
-                <w:szCs w:val="24"/>
-                <w:lang w:val="en-US" w:eastAsia="zh-CN"/>
-              </w:rPr>
-            </w:pPr>
-          </w:p>
-          <w:p>
-            <w:pPr>
-              <w:spacing w:after="0" w:line="240" w:lineRule="auto"/>
-              <w:jc w:val="both"/>
               <w:rPr>
                 <w:rFonts w:ascii="Arial" w:hAnsi="Arial" w:cs="Arial"/>
                 <w:sz w:val="24"/>
@@ -1645,7 +1396,8 @@
       <w:tr>
         <w:trPr>
           <w:gridAfter w:val="1"/>
-          <w:wAfter w:w="91" w:type="dxa"/>
+          <w:wAfter w:w="52" w:type="dxa"/>
+          <w:trHeight w:val="80"/>
         </w:trPr>
         <w:tc>
           <w:tcPr>
@@ -1669,6 +1421,255 @@
                 <w:szCs w:val="24"/>
                 <w:lang w:val="en-US" w:eastAsia="zh-CN"/>
               </w:rPr>
+              <w:t>2.</w:t>
+            </w:r>
+          </w:p>
+        </w:tc>
+        <w:tc>
+          <w:tcPr>
+            <w:tcW w:w="2409" w:type="dxa"/>
+            <w:hideMark/>
+          </w:tcPr>
+          <w:p>
+            <w:pPr>
+              <w:spacing w:after="0" w:line="240" w:lineRule="auto"/>
+              <w:rPr>
+                <w:rFonts w:ascii="Arial" w:hAnsi="Arial" w:cs="Arial"/>
+                <w:sz w:val="24"/>
+                <w:szCs w:val="24"/>
+                <w:lang w:val="en-US" w:eastAsia="zh-CN"/>
+              </w:rPr>
+            </w:pPr>
+            <w:r>
+              <w:rPr>
+                <w:rFonts w:ascii="Arial" w:hAnsi="Arial" w:cs="Arial"/>
+                <w:sz w:val="24"/>
+                <w:szCs w:val="24"/>
+                <w:lang w:eastAsia="zh-CN"/>
+              </w:rPr>
+              <w:t>Bermaksud</w:t>
+            </w:r>
+            <w:r>
+              <w:rPr>
+                <w:rFonts w:ascii="Arial" w:hAnsi="Arial" w:cs="Arial"/>
+                <w:sz w:val="24"/>
+                <w:szCs w:val="24"/>
+                <w:lang w:val="en-US" w:eastAsia="zh-CN"/>
+              </w:rPr>
+              <w:t xml:space="preserve">                   </w:t>
+            </w:r>
+          </w:p>
+        </w:tc>
+        <w:tc>
+          <w:tcPr>
+            <w:tcW w:w="283" w:type="dxa"/>
+            <w:hideMark/>
+          </w:tcPr>
+          <w:p>
+            <w:pPr>
+              <w:spacing w:after="0" w:line="240" w:lineRule="auto"/>
+              <w:rPr>
+                <w:rFonts w:ascii="Arial" w:hAnsi="Arial" w:cs="Arial"/>
+                <w:sz w:val="24"/>
+                <w:szCs w:val="24"/>
+                <w:lang w:val="en-US" w:eastAsia="zh-CN"/>
+              </w:rPr>
+            </w:pPr>
+            <w:r>
+              <w:rPr>
+                <w:rFonts w:ascii="Arial" w:hAnsi="Arial" w:cs="Arial"/>
+                <w:sz w:val="24"/>
+                <w:szCs w:val="24"/>
+                <w:lang w:val="en-US" w:eastAsia="zh-CN"/>
+              </w:rPr>
+              <w:t>:</w:t>
+            </w:r>
+          </w:p>
+        </w:tc>
+        <w:tc>
+          <w:tcPr>
+            <w:tcW w:w="5478" w:type="dxa"/>
+            <w:hideMark/>
+          </w:tcPr>
+          <w:p>
+            <w:pPr>
+              <w:spacing w:after="0" w:line="240" w:lineRule="auto"/>
+              <w:jc w:val="both"/>
+              <w:rPr>
+                <w:rFonts w:ascii="Arial" w:hAnsi="Arial" w:cs="Arial"/>
+                <w:sz w:val="24"/>
+                <w:szCs w:val="24"/>
+                <w:lang w:val="en-US" w:eastAsia="zh-CN"/>
+              </w:rPr>
+            </w:pPr>
+            <w:proofErr w:type="spellStart"/>
+            <w:r>
+              <w:rPr>
+                <w:rFonts w:ascii="Arial" w:hAnsi="Arial" w:cs="Arial"/>
+                <w:sz w:val="24"/>
+                <w:szCs w:val="24"/>
+                <w:lang w:val="en-US" w:eastAsia="zh-CN"/>
+              </w:rPr>
+              <w:t>Diterangkan</w:t>
+            </w:r>
+            <w:proofErr w:type="spellEnd"/>
+            <w:r>
+              <w:rPr>
+                <w:rFonts w:ascii="Arial" w:hAnsi="Arial" w:cs="Arial"/>
+                <w:sz w:val="24"/>
+                <w:szCs w:val="24"/>
+                <w:lang w:val="en-US" w:eastAsia="zh-CN"/>
+              </w:rPr>
+              <w:t xml:space="preserve"> bahwa Benar Nama tersebut </w:t>
+            </w:r>
+            <w:proofErr w:type="spellStart"/>
+            <w:r>
+              <w:rPr>
+                <w:rFonts w:ascii="Arial" w:hAnsi="Arial" w:cs="Arial"/>
+                <w:sz w:val="24"/>
+                <w:szCs w:val="24"/>
+                <w:lang w:val="en-US" w:eastAsia="zh-CN"/>
+              </w:rPr>
+              <w:t>diatas</w:t>
+            </w:r>
+            <w:proofErr w:type="spellEnd"/>
+            <w:r>
+              <w:rPr>
+                <w:rFonts w:ascii="Arial" w:hAnsi="Arial" w:cs="Arial"/>
+                <w:sz w:val="24"/>
+                <w:szCs w:val="24"/>
+                <w:lang w:val="en-US" w:eastAsia="zh-CN"/>
+              </w:rPr>
+              <w:t xml:space="preserve"> adalah orang Tua Dari Putra ${</w:t>
+            </w:r>
+            <w:proofErr w:type="spellStart"/>
+            <w:r>
+              <w:rPr>
+                <w:rFonts w:ascii="Arial" w:hAnsi="Arial" w:cs="Arial"/>
+                <w:sz w:val="24"/>
+                <w:szCs w:val="24"/>
+                <w:lang w:val="en-US" w:eastAsia="zh-CN"/>
+              </w:rPr>
+              <w:t>nama_anak</w:t>
+            </w:r>
+            <w:proofErr w:type="spellEnd"/>
+            <w:r>
+              <w:rPr>
+                <w:rFonts w:ascii="Arial" w:hAnsi="Arial" w:cs="Arial"/>
+                <w:sz w:val="24"/>
+                <w:szCs w:val="24"/>
+                <w:lang w:val="en-US" w:eastAsia="zh-CN"/>
+              </w:rPr>
+              <w:t xml:space="preserve">} yang memiliki </w:t>
+            </w:r>
+            <w:proofErr w:type="spellStart"/>
+            <w:r>
+              <w:rPr>
+                <w:rFonts w:ascii="Arial" w:hAnsi="Arial" w:cs="Arial"/>
+                <w:sz w:val="24"/>
+                <w:szCs w:val="24"/>
+                <w:lang w:val="en-US" w:eastAsia="zh-CN"/>
+              </w:rPr>
+              <w:t>penghasilan</w:t>
+            </w:r>
+            <w:proofErr w:type="spellEnd"/>
+            <w:r>
+              <w:rPr>
+                <w:rFonts w:ascii="Arial" w:hAnsi="Arial" w:cs="Arial"/>
+                <w:sz w:val="24"/>
+                <w:szCs w:val="24"/>
+                <w:lang w:val="en-US" w:eastAsia="zh-CN"/>
+              </w:rPr>
+              <w:t xml:space="preserve"> </w:t>
+            </w:r>
+            <w:r>
+              <w:rPr>
+                <w:rFonts w:ascii="Arial" w:hAnsi="Arial" w:cs="Arial"/>
+                <w:sz w:val="24"/>
+                <w:szCs w:val="24"/>
+                <w:lang w:val="en-US" w:eastAsia="zh-CN"/>
+              </w:rPr>
+              <w:t>± ${</w:t>
+            </w:r>
+            <w:proofErr w:type="spellStart"/>
+            <w:r>
+              <w:rPr>
+                <w:rFonts w:ascii="Arial" w:hAnsi="Arial" w:cs="Arial"/>
+                <w:sz w:val="24"/>
+                <w:szCs w:val="24"/>
+                <w:lang w:val="en-US" w:eastAsia="zh-CN"/>
+              </w:rPr>
+              <w:t>penghasilan_perbulan</w:t>
+            </w:r>
+            <w:proofErr w:type="spellEnd"/>
+            <w:r>
+              <w:rPr>
+                <w:rFonts w:ascii="Arial" w:hAnsi="Arial" w:cs="Arial"/>
+                <w:sz w:val="24"/>
+                <w:szCs w:val="24"/>
+                <w:lang w:val="en-US" w:eastAsia="zh-CN"/>
+              </w:rPr>
+              <w:t>}/bulan</w:t>
+            </w:r>
+            <w:r>
+              <w:rPr>
+                <w:rFonts w:ascii="Arial" w:hAnsi="Arial" w:cs="Arial"/>
+                <w:sz w:val="24"/>
+                <w:szCs w:val="24"/>
+                <w:lang w:val="en-US" w:eastAsia="zh-CN"/>
+              </w:rPr>
+              <w:t>.</w:t>
+            </w:r>
+          </w:p>
+          <w:p>
+            <w:pPr>
+              <w:spacing w:after="0" w:line="240" w:lineRule="auto"/>
+              <w:jc w:val="both"/>
+              <w:rPr>
+                <w:rFonts w:ascii="Arial" w:hAnsi="Arial" w:cs="Arial"/>
+                <w:sz w:val="24"/>
+                <w:szCs w:val="24"/>
+                <w:lang w:val="en-US" w:eastAsia="zh-CN"/>
+              </w:rPr>
+            </w:pPr>
+          </w:p>
+          <w:p>
+            <w:pPr>
+              <w:spacing w:after="0" w:line="240" w:lineRule="auto"/>
+              <w:jc w:val="both"/>
+              <w:rPr>
+                <w:rFonts w:ascii="Arial" w:hAnsi="Arial" w:cs="Arial"/>
+                <w:sz w:val="24"/>
+                <w:szCs w:val="24"/>
+                <w:lang w:val="en-US" w:eastAsia="zh-CN"/>
+              </w:rPr>
+            </w:pPr>
+          </w:p>
+        </w:tc>
+      </w:tr>
+      <w:tr>
+        <w:tc>
+          <w:tcPr>
+            <w:tcW w:w="426" w:type="dxa"/>
+            <w:hideMark/>
+          </w:tcPr>
+          <w:p>
+            <w:pPr>
+              <w:spacing w:after="0" w:line="240" w:lineRule="auto"/>
+              <w:rPr>
+                <w:rFonts w:ascii="Arial" w:hAnsi="Arial" w:cs="Arial"/>
+                <w:sz w:val="24"/>
+                <w:szCs w:val="24"/>
+                <w:lang w:val="en-US" w:eastAsia="zh-CN"/>
+              </w:rPr>
+            </w:pPr>
+            <w:r>
+              <w:rPr>
+                <w:rFonts w:ascii="Arial" w:hAnsi="Arial" w:cs="Arial"/>
+                <w:sz w:val="24"/>
+                <w:szCs w:val="24"/>
+                <w:lang w:val="en-US" w:eastAsia="zh-CN"/>
+              </w:rPr>
               <w:t>3.</w:t>
             </w:r>
           </w:p>
@@ -1676,7 +1677,7 @@
         <w:tc>
           <w:tcPr>
             <w:tcW w:w="8222" w:type="dxa"/>
-            <w:gridSpan w:val="3"/>
+            <w:gridSpan w:val="4"/>
             <w:hideMark/>
           </w:tcPr>
           <w:p>
@@ -2248,10 +2249,10 @@
                 <w:lang w:val="en-US" w:eastAsia="zh-CN"/>
               </w:rPr>
             </w:pPr>
-            <w:bookmarkStart w:id="0" w:name="_GoBack"/>
-            <w:bookmarkEnd w:id="0"/>
-          </w:p>
-        </w:tc>
+          </w:p>
+        </w:tc>
+        <w:bookmarkStart w:id="0" w:name="_GoBack"/>
+        <w:bookmarkEnd w:id="0"/>
       </w:tr>
       <w:tr>
         <w:trPr>
@@ -2867,7 +2868,7 @@
             </wp:anchor>
           </w:drawing>
         </mc:Choice>
-        <mc:Fallback xmlns:oel="http://schemas.microsoft.com/office/2019/extlst" xmlns:w16cex="http://schemas.microsoft.com/office/word/2018/wordml/cex" xmlns:w16="http://schemas.microsoft.com/office/word/2018/wordml" xmlns:w16du="http://schemas.microsoft.com/office/word/2023/wordml/word16du" xmlns:w16sdtdh="http://schemas.microsoft.com/office/word/2020/wordml/sdtdatahash" xmlns:w16sdtfl="http://schemas.microsoft.com/office/word/2024/wordml/sdtformatlock">
+        <mc:Fallback xmlns:w16sdtfl="http://schemas.microsoft.com/office/word/2024/wordml/sdtformatlock" xmlns:w16sdtdh="http://schemas.microsoft.com/office/word/2020/wordml/sdtdatahash" xmlns:w16du="http://schemas.microsoft.com/office/word/2023/wordml/word16du" xmlns:w16="http://schemas.microsoft.com/office/word/2018/wordml" xmlns:w16cex="http://schemas.microsoft.com/office/word/2018/wordml/cex" xmlns:oel="http://schemas.microsoft.com/office/2019/extlst">
           <w:pict>
             <v:shapetype w14:anchorId="36D7F06A" id="_x0000_t32" coordsize="21600,21600" o:spt="32" o:oned="t" path="m,l21600,21600e" filled="f">
               <v:path arrowok="t" fillok="f" o:connecttype="none"/>

</xml_diff>